<commit_message>
Added excessive space cleaning
</commit_message>
<xml_diff>
--- a/HypernationAPI/HypernationAPI/TempDocs/demo2.docx
+++ b/HypernationAPI/HypernationAPI/TempDocs/demo2.docx
@@ -1,6 +1,6 @@
 
 <file path=word/document.xml><?xml version="1.0" encoding="utf-8"?>
-<w:document xmlns:wpc="http://schemas.microsoft.com/office/word/2010/wordprocessingCanvas" xmlns:cx="http://schemas.microsoft.com/office/drawing/2014/chartex" xmlns:cx1="http://schemas.microsoft.com/office/drawing/2015/9/8/chartex" xmlns:cx2="http://schemas.microsoft.com/office/drawing/2015/10/21/chartex" xmlns:cx3="http://schemas.microsoft.com/office/drawing/2016/5/9/chartex" xmlns:cx4="http://schemas.microsoft.com/office/drawing/2016/5/10/chartex" xmlns:cx5="http://schemas.microsoft.com/office/drawing/2016/5/11/chartex" xmlns:cx6="http://schemas.microsoft.com/office/drawing/2016/5/12/chartex" xmlns:cx7="http://schemas.microsoft.com/office/drawing/2016/5/13/chartex" xmlns:cx8="http://schemas.microsoft.com/office/drawing/2016/5/14/chartex" xmlns:mc="http://schemas.openxmlformats.org/markup-compatibility/2006" xmlns:aink="http://schemas.microsoft.com/office/drawing/2016/ink" xmlns:am3d="http://schemas.microsoft.com/office/drawing/2017/model3d" xmlns:o="urn:schemas-microsoft-com:office:office" xmlns:r="http://schemas.openxmlformats.org/officeDocument/2006/relationships" xmlns:m="http://schemas.openxmlformats.org/officeDocument/2006/math" xmlns:v="urn:schemas-microsoft-com:vml" xmlns:wp14="http://schemas.microsoft.com/office/word/2010/wordprocessingDrawing" xmlns:wp="http://schemas.openxmlformats.org/drawingml/2006/wordprocessingDrawing" xmlns:w10="urn:schemas-microsoft-com:office:word" xmlns:w="http://schemas.openxmlformats.org/wordprocessingml/2006/main" xmlns:w14="http://schemas.microsoft.com/office/word/2010/wordml" xmlns:w15="http://schemas.microsoft.com/office/word/2012/wordml" xmlns:w16cex="http://schemas.microsoft.com/office/word/2018/wordml/cex" xmlns:w16cid="http://schemas.microsoft.com/office/word/2016/wordml/cid" xmlns:w16="http://schemas.microsoft.com/office/word/2018/wordml" xmlns:w16sdtdh="http://schemas.microsoft.com/office/word/2020/wordml/sdtdatahash" xmlns:w16se="http://schemas.microsoft.com/office/word/2015/wordml/symex" xmlns:wpg="http://schemas.microsoft.com/office/word/2010/wordprocessingGroup" xmlns:wpi="http://schemas.microsoft.com/office/word/2010/wordprocessingInk" xmlns:wne="http://schemas.microsoft.com/office/word/2006/wordml" xmlns:wps="http://schemas.microsoft.com/office/word/2010/wordprocessingShape" mc:Ignorable="w14 w15 w16se w16cid w16 w16cex w16sdtdh wp14">
+<w:document xmlns:wpc="http://schemas.microsoft.com/office/word/2010/wordprocessingCanvas" xmlns:cx="http://schemas.microsoft.com/office/drawing/2014/chartex" xmlns:cx1="http://schemas.microsoft.com/office/drawing/2015/9/8/chartex" xmlns:cx2="http://schemas.microsoft.com/office/drawing/2015/10/21/chartex" xmlns:cx3="http://schemas.microsoft.com/office/drawing/2016/5/9/chartex" xmlns:cx4="http://schemas.microsoft.com/office/drawing/2016/5/10/chartex" xmlns:cx5="http://schemas.microsoft.com/office/drawing/2016/5/11/chartex" xmlns:cx6="http://schemas.microsoft.com/office/drawing/2016/5/12/chartex" xmlns:cx7="http://schemas.microsoft.com/office/drawing/2016/5/13/chartex" xmlns:cx8="http://schemas.microsoft.com/office/drawing/2016/5/14/chartex" xmlns:mc="http://schemas.openxmlformats.org/markup-compatibility/2006" xmlns:aink="http://schemas.microsoft.com/office/drawing/2016/ink" xmlns:am3d="http://schemas.microsoft.com/office/drawing/2017/model3d" xmlns:o="urn:schemas-microsoft-com:office:office" xmlns:oel="http://schemas.microsoft.com/office/2019/extlst" xmlns:r="http://schemas.openxmlformats.org/officeDocument/2006/relationships" xmlns:m="http://schemas.openxmlformats.org/officeDocument/2006/math" xmlns:v="urn:schemas-microsoft-com:vml" xmlns:wp14="http://schemas.microsoft.com/office/word/2010/wordprocessingDrawing" xmlns:wp="http://schemas.openxmlformats.org/drawingml/2006/wordprocessingDrawing" xmlns:w10="urn:schemas-microsoft-com:office:word" xmlns:w="http://schemas.openxmlformats.org/wordprocessingml/2006/main" xmlns:w14="http://schemas.microsoft.com/office/word/2010/wordml" xmlns:w15="http://schemas.microsoft.com/office/word/2012/wordml" xmlns:w16cex="http://schemas.microsoft.com/office/word/2018/wordml/cex" xmlns:w16cid="http://schemas.microsoft.com/office/word/2016/wordml/cid" xmlns:w16="http://schemas.microsoft.com/office/word/2018/wordml" xmlns:w16sdtdh="http://schemas.microsoft.com/office/word/2020/wordml/sdtdatahash" xmlns:w16se="http://schemas.microsoft.com/office/word/2015/wordml/symex" xmlns:wpg="http://schemas.microsoft.com/office/word/2010/wordprocessingGroup" xmlns:wpi="http://schemas.microsoft.com/office/word/2010/wordprocessingInk" xmlns:wne="http://schemas.microsoft.com/office/word/2006/wordml" xmlns:wps="http://schemas.microsoft.com/office/word/2010/wordprocessingShape" mc:Ignorable="w14 w15 w16se w16cid w16 w16cex w16sdtdh wp14">
   <w:body>
     <w:p>
       <w:pPr>
@@ -73,6 +73,18 @@
       </w:r>
       <w:r>
         <w:rPr>
+          <w:rFonts w:ascii="&amp;quot" w:eastAsia="Times New Roman" w:hAnsi="&amp;quot" w:cs="Times New Roman"/>
+          <w:b/>
+          <w:bCs/>
+          <w:color w:val="000000"/>
+          <w:kern w:val="36"/>
+          <w:sz w:val="48"/>
+          <w:szCs w:val="48"/>
+        </w:rPr>
+        <w:t xml:space="preserve">   </w:t>
+      </w:r>
+      <w:r>
+        <w:rPr>
           <w:rFonts w:ascii="Sylfaen" w:eastAsia="Times New Roman" w:hAnsi="Sylfaen" w:cs="Sylfaen"/>
           <w:b/>
           <w:bCs/>
@@ -312,33 +324,33 @@
       </w:r>
       <w:r>
         <w:rPr>
-          <w:rFonts w:ascii="Sylfaen" w:hAnsi="Sylfaen" w:cs="Sylfaen"/>
+          <w:rFonts w:ascii="DejaVu" w:hAnsi="DejaVu"/>
           <w:color w:val="000000"/>
           <w:sz w:val="22"/>
           <w:szCs w:val="22"/>
           <w:lang w:val="ka-GE"/>
         </w:rPr>
-        <w:t>რომელსაც</w:t>
-      </w:r>
-      <w:r>
-        <w:rPr>
-          <w:rFonts w:ascii="DejaVu" w:hAnsi="DejaVu"/>
+        <w:t xml:space="preserve"> </w:t>
+      </w:r>
+      <w:r>
+        <w:rPr>
+          <w:rFonts w:ascii="Sylfaen" w:hAnsi="Sylfaen" w:cs="Sylfaen"/>
           <w:color w:val="000000"/>
           <w:sz w:val="22"/>
           <w:szCs w:val="22"/>
           <w:lang w:val="ka-GE"/>
         </w:rPr>
-        <w:t xml:space="preserve"> </w:t>
-      </w:r>
-      <w:r>
-        <w:rPr>
-          <w:rFonts w:ascii="Sylfaen" w:hAnsi="Sylfaen" w:cs="Sylfaen"/>
+        <w:t>რომელსაც</w:t>
+      </w:r>
+      <w:r>
+        <w:rPr>
+          <w:rFonts w:ascii="DejaVu" w:hAnsi="DejaVu"/>
           <w:color w:val="000000"/>
           <w:sz w:val="22"/>
           <w:szCs w:val="22"/>
           <w:lang w:val="ka-GE"/>
         </w:rPr>
-        <w:t>ისტორიამ</w:t>
+        <w:t xml:space="preserve"> </w:t>
       </w:r>
       <w:r>
         <w:rPr>
@@ -348,7 +360,7 @@
           <w:szCs w:val="22"/>
           <w:lang w:val="ka-GE"/>
         </w:rPr>
-        <w:t xml:space="preserve"> </w:t>
+        <w:t xml:space="preserve">    </w:t>
       </w:r>
       <w:r>
         <w:rPr>
@@ -358,7 +370,7 @@
           <w:szCs w:val="22"/>
           <w:lang w:val="ka-GE"/>
         </w:rPr>
-        <w:t>დააკისრა</w:t>
+        <w:t>ისტორიამ</w:t>
       </w:r>
       <w:r>
         <w:rPr>
@@ -378,7 +390,7 @@
           <w:szCs w:val="22"/>
           <w:lang w:val="ka-GE"/>
         </w:rPr>
-        <w:t>ახალი</w:t>
+        <w:t>დააკისრა</w:t>
       </w:r>
       <w:r>
         <w:rPr>
@@ -398,7 +410,7 @@
           <w:szCs w:val="22"/>
           <w:lang w:val="ka-GE"/>
         </w:rPr>
-        <w:t>ეპოქის</w:t>
+        <w:t>ახალი</w:t>
       </w:r>
       <w:r>
         <w:rPr>
@@ -418,7 +430,7 @@
           <w:szCs w:val="22"/>
           <w:lang w:val="ka-GE"/>
         </w:rPr>
-        <w:t>ანტიკურ</w:t>
+        <w:t>ეპოქის</w:t>
       </w:r>
       <w:r>
         <w:rPr>
@@ -438,7 +450,7 @@
           <w:szCs w:val="22"/>
           <w:lang w:val="ka-GE"/>
         </w:rPr>
-        <w:t>მემკვიდრეობასთან</w:t>
+        <w:t>ანტიკურ</w:t>
       </w:r>
       <w:r>
         <w:rPr>
@@ -458,7 +470,7 @@
           <w:szCs w:val="22"/>
           <w:lang w:val="ka-GE"/>
         </w:rPr>
-        <w:t>ზიარების</w:t>
+        <w:t>მემკვიდრეობასთან</w:t>
       </w:r>
       <w:r>
         <w:rPr>
@@ -478,7 +490,7 @@
           <w:szCs w:val="22"/>
           <w:lang w:val="ka-GE"/>
         </w:rPr>
-        <w:t>მისია</w:t>
+        <w:t>ზიარების</w:t>
       </w:r>
       <w:r>
         <w:rPr>
@@ -488,7 +500,7 @@
           <w:szCs w:val="22"/>
           <w:lang w:val="ka-GE"/>
         </w:rPr>
-        <w:t xml:space="preserve">, </w:t>
+        <w:t xml:space="preserve"> </w:t>
       </w:r>
       <w:r>
         <w:rPr>
@@ -498,7 +510,7 @@
           <w:szCs w:val="22"/>
           <w:lang w:val="ka-GE"/>
         </w:rPr>
-        <w:t>ახალგაზრდულ</w:t>
+        <w:t>მისია</w:t>
       </w:r>
       <w:r>
         <w:rPr>
@@ -508,7 +520,7 @@
           <w:szCs w:val="22"/>
           <w:lang w:val="ka-GE"/>
         </w:rPr>
-        <w:t xml:space="preserve"> </w:t>
+        <w:t xml:space="preserve">, </w:t>
       </w:r>
       <w:r>
         <w:rPr>
@@ -518,7 +530,7 @@
           <w:szCs w:val="22"/>
           <w:lang w:val="ka-GE"/>
         </w:rPr>
-        <w:t>ასაკში</w:t>
+        <w:t>ახალგაზრდულ</w:t>
       </w:r>
       <w:r>
         <w:rPr>
@@ -538,7 +550,7 @@
           <w:szCs w:val="22"/>
           <w:lang w:val="ka-GE"/>
         </w:rPr>
-        <w:t>გარდაიცვალა</w:t>
+        <w:t>ასაკში</w:t>
       </w:r>
       <w:r>
         <w:rPr>
@@ -548,7 +560,7 @@
           <w:szCs w:val="22"/>
           <w:lang w:val="ka-GE"/>
         </w:rPr>
-        <w:t xml:space="preserve">. </w:t>
+        <w:t xml:space="preserve"> </w:t>
       </w:r>
       <w:r>
         <w:rPr>
@@ -558,7 +570,7 @@
           <w:szCs w:val="22"/>
           <w:lang w:val="ka-GE"/>
         </w:rPr>
-        <w:t>მიუხედავად</w:t>
+        <w:t>გარდაიცვალა</w:t>
       </w:r>
       <w:r>
         <w:rPr>
@@ -568,7 +580,7 @@
           <w:szCs w:val="22"/>
           <w:lang w:val="ka-GE"/>
         </w:rPr>
-        <w:t xml:space="preserve"> </w:t>
+        <w:t xml:space="preserve">. </w:t>
       </w:r>
       <w:r>
         <w:rPr>
@@ -578,7 +590,7 @@
           <w:szCs w:val="22"/>
           <w:lang w:val="ka-GE"/>
         </w:rPr>
-        <w:t>ამისა</w:t>
+        <w:t>მიუხედავად</w:t>
       </w:r>
       <w:r>
         <w:rPr>
@@ -588,7 +600,7 @@
           <w:szCs w:val="22"/>
           <w:lang w:val="ka-GE"/>
         </w:rPr>
-        <w:t xml:space="preserve">, </w:t>
+        <w:t xml:space="preserve"> </w:t>
       </w:r>
       <w:r>
         <w:rPr>
@@ -598,7 +610,7 @@
           <w:szCs w:val="22"/>
           <w:lang w:val="ka-GE"/>
         </w:rPr>
-        <w:t>მან</w:t>
+        <w:t>ამისა</w:t>
       </w:r>
       <w:r>
         <w:rPr>
@@ -608,7 +620,7 @@
           <w:szCs w:val="22"/>
           <w:lang w:val="ka-GE"/>
         </w:rPr>
-        <w:t xml:space="preserve"> </w:t>
+        <w:t xml:space="preserve">, </w:t>
       </w:r>
       <w:r>
         <w:rPr>
@@ -618,7 +630,7 @@
           <w:szCs w:val="22"/>
           <w:lang w:val="ka-GE"/>
         </w:rPr>
-        <w:t>ადრევე</w:t>
+        <w:t>მან</w:t>
       </w:r>
       <w:r>
         <w:rPr>
@@ -638,7 +650,7 @@
           <w:szCs w:val="22"/>
           <w:lang w:val="ka-GE"/>
         </w:rPr>
-        <w:t>მიაღწია</w:t>
+        <w:t>ადრევე</w:t>
       </w:r>
       <w:r>
         <w:rPr>
@@ -658,7 +670,7 @@
           <w:szCs w:val="22"/>
           <w:lang w:val="ka-GE"/>
         </w:rPr>
-        <w:t>პოლიტიკურ</w:t>
+        <w:t>მიაღწია</w:t>
       </w:r>
       <w:r>
         <w:rPr>
@@ -678,7 +690,7 @@
           <w:szCs w:val="22"/>
           <w:lang w:val="ka-GE"/>
         </w:rPr>
-        <w:t>სარბიელზე</w:t>
+        <w:t>პოლიტიკურ</w:t>
       </w:r>
       <w:r>
         <w:rPr>
@@ -698,7 +710,7 @@
           <w:szCs w:val="22"/>
           <w:lang w:val="ka-GE"/>
         </w:rPr>
-        <w:t>წარმატებას</w:t>
+        <w:t>სარბიელზე</w:t>
       </w:r>
       <w:r>
         <w:rPr>
@@ -708,7 +720,7 @@
           <w:szCs w:val="22"/>
           <w:lang w:val="ka-GE"/>
         </w:rPr>
-        <w:t xml:space="preserve">. 522 </w:t>
+        <w:t xml:space="preserve"> </w:t>
       </w:r>
       <w:r>
         <w:rPr>
@@ -718,7 +730,7 @@
           <w:szCs w:val="22"/>
           <w:lang w:val="ka-GE"/>
         </w:rPr>
-        <w:t>წელს</w:t>
+        <w:t>წარმატებას</w:t>
       </w:r>
       <w:r>
         <w:rPr>
@@ -728,7 +740,7 @@
           <w:szCs w:val="22"/>
           <w:lang w:val="ka-GE"/>
         </w:rPr>
-        <w:t xml:space="preserve"> </w:t>
+        <w:t xml:space="preserve">. 522 </w:t>
       </w:r>
       <w:r>
         <w:rPr>
@@ -738,7 +750,7 @@
           <w:szCs w:val="22"/>
           <w:lang w:val="ka-GE"/>
         </w:rPr>
-        <w:t>ოსტგოთების</w:t>
+        <w:t>წელს</w:t>
       </w:r>
       <w:r>
         <w:rPr>
@@ -758,7 +770,7 @@
           <w:szCs w:val="22"/>
           <w:lang w:val="ka-GE"/>
         </w:rPr>
-        <w:t>მეფე</w:t>
+        <w:t>ოსტგოთების</w:t>
       </w:r>
       <w:r>
         <w:rPr>
@@ -770,7 +782,6 @@
         </w:rPr>
         <w:t xml:space="preserve"> </w:t>
       </w:r>
-      <w:proofErr w:type="spellStart"/>
       <w:r>
         <w:rPr>
           <w:rFonts w:ascii="Sylfaen" w:hAnsi="Sylfaen" w:cs="Sylfaen"/>
@@ -779,9 +790,8 @@
           <w:szCs w:val="22"/>
           <w:lang w:val="ka-GE"/>
         </w:rPr>
-        <w:t>თეოდორიქიოსის</w:t>
-      </w:r>
-      <w:proofErr w:type="spellEnd"/>
+        <w:t>მეფე</w:t>
+      </w:r>
       <w:r>
         <w:rPr>
           <w:rFonts w:ascii="DejaVu" w:hAnsi="DejaVu"/>
@@ -792,6 +802,7 @@
         </w:rPr>
         <w:t xml:space="preserve"> </w:t>
       </w:r>
+      <w:proofErr w:type="spellStart"/>
       <w:r>
         <w:rPr>
           <w:rFonts w:ascii="Sylfaen" w:hAnsi="Sylfaen" w:cs="Sylfaen"/>
@@ -800,8 +811,9 @@
           <w:szCs w:val="22"/>
           <w:lang w:val="ka-GE"/>
         </w:rPr>
-        <w:t>ოფიციოზის</w:t>
-      </w:r>
+        <w:t>თეოდორიქიოსის</w:t>
+      </w:r>
+      <w:proofErr w:type="spellEnd"/>
       <w:r>
         <w:rPr>
           <w:rFonts w:ascii="DejaVu" w:hAnsi="DejaVu"/>
@@ -811,6 +823,36 @@
           <w:lang w:val="ka-GE"/>
         </w:rPr>
         <w:t xml:space="preserve"> </w:t>
+      </w:r>
+      <w:r>
+        <w:rPr>
+          <w:rFonts w:ascii="Sylfaen" w:hAnsi="Sylfaen" w:cs="Sylfaen"/>
+          <w:color w:val="000000"/>
+          <w:sz w:val="22"/>
+          <w:szCs w:val="22"/>
+          <w:lang w:val="ka-GE"/>
+        </w:rPr>
+        <w:t>ოფიციოზის</w:t>
+      </w:r>
+      <w:r>
+        <w:rPr>
+          <w:rFonts w:ascii="DejaVu" w:hAnsi="DejaVu"/>
+          <w:color w:val="000000"/>
+          <w:sz w:val="22"/>
+          <w:szCs w:val="22"/>
+          <w:lang w:val="ka-GE"/>
+        </w:rPr>
+        <w:t xml:space="preserve"> </w:t>
+      </w:r>
+      <w:r>
+        <w:rPr>
+          <w:rFonts w:ascii="DejaVu" w:hAnsi="DejaVu"/>
+          <w:color w:val="000000"/>
+          <w:sz w:val="22"/>
+          <w:szCs w:val="22"/>
+          <w:lang w:val="ka-GE"/>
+        </w:rPr>
+        <w:t xml:space="preserve">   </w:t>
       </w:r>
       <w:r>
         <w:rPr>

</xml_diff>

<commit_message>
Huge improvements in hypernation and added cleaning methods
</commit_message>
<xml_diff>
--- a/HypernationAPI/HypernationAPI/TempDocs/demo2.docx
+++ b/HypernationAPI/HypernationAPI/TempDocs/demo2.docx
@@ -1778,6 +1778,16 @@
       </w:r>
       <w:r>
         <w:rPr>
+          <w:rFonts w:asciiTheme="minorHAnsi" w:hAnsiTheme="minorHAnsi"/>
+          <w:color w:val="000000"/>
+          <w:sz w:val="22"/>
+          <w:szCs w:val="22"/>
+          <w:lang w:val="ka-GE"/>
+        </w:rPr>
+        <w:br/>
+      </w:r>
+      <w:r>
+        <w:rPr>
           <w:rFonts w:ascii="Sylfaen" w:hAnsi="Sylfaen" w:cs="Sylfaen"/>
           <w:color w:val="000000"/>
           <w:sz w:val="22"/>
@@ -2275,6 +2285,13 @@
       </w:r>
       <w:r>
         <w:rPr>
+          <w:color w:val="000000"/>
+          <w:lang w:val="ka-GE"/>
+        </w:rPr>
+        <w:br/>
+      </w:r>
+      <w:r>
+        <w:rPr>
           <w:rFonts w:ascii="Sylfaen" w:hAnsi="Sylfaen" w:cs="Sylfaen"/>
           <w:color w:val="000000"/>
           <w:lang w:val="ka-GE"/>
@@ -2448,6 +2465,13 @@
           <w:lang w:val="ka-GE"/>
         </w:rPr>
         <w:t xml:space="preserve"> </w:t>
+      </w:r>
+      <w:r>
+        <w:rPr>
+          <w:color w:val="000000"/>
+          <w:lang w:val="ka-GE"/>
+        </w:rPr>
+        <w:br/>
       </w:r>
       <w:r>
         <w:rPr>

</xml_diff>